<commit_message>
Write history and start create level
</commit_message>
<xml_diff>
--- a/Histori Game.docx
+++ b/Histori Game.docx
@@ -80,6 +80,58 @@
           <w:szCs w:val="28"/>
         </w:rPr>
       </w:pPr>
+      <w:r>
+        <w:rPr>
+          <w:sz w:val="28"/>
+          <w:szCs w:val="28"/>
+        </w:rPr>
+        <w:t>Тестовое название игры</w:t>
+      </w:r>
+      <w:r>
+        <w:rPr>
+          <w:sz w:val="28"/>
+          <w:szCs w:val="28"/>
+        </w:rPr>
+        <w:t xml:space="preserve">: </w:t>
+      </w:r>
+      <w:r>
+        <w:rPr>
+          <w:sz w:val="28"/>
+          <w:szCs w:val="28"/>
+          <w:lang w:val="pl-PL"/>
+        </w:rPr>
+        <w:t>caretaker</w:t>
+      </w:r>
+      <w:r>
+        <w:rPr>
+          <w:sz w:val="28"/>
+          <w:szCs w:val="28"/>
+        </w:rPr>
+        <w:t xml:space="preserve">, </w:t>
+      </w:r>
+      <w:r>
+        <w:rPr>
+          <w:sz w:val="28"/>
+          <w:szCs w:val="28"/>
+          <w:lang w:val="pl-PL"/>
+        </w:rPr>
+        <w:t>forest</w:t>
+      </w:r>
+      <w:r>
+        <w:rPr>
+          <w:sz w:val="28"/>
+          <w:szCs w:val="28"/>
+        </w:rPr>
+        <w:t xml:space="preserve"> </w:t>
+      </w:r>
+      <w:r>
+        <w:rPr>
+          <w:sz w:val="28"/>
+          <w:szCs w:val="28"/>
+          <w:lang w:val="pl-PL"/>
+        </w:rPr>
+        <w:t>runner.</w:t>
+      </w:r>
     </w:p>
     <w:p>
       <w:pPr>
@@ -91,6 +143,14 @@
     </w:p>
     <w:p>
       <w:pPr>
+        <w:rPr>
+          <w:sz w:val="28"/>
+          <w:szCs w:val="28"/>
+        </w:rPr>
+      </w:pPr>
+    </w:p>
+    <w:p>
+      <w:pPr>
         <w:jc w:val="center"/>
         <w:rPr>
           <w:b/>
@@ -99,15 +159,103 @@
           <w:szCs w:val="28"/>
         </w:rPr>
       </w:pPr>
-      <w:r>
+    </w:p>
+    <w:p>
+      <w:pPr>
+        <w:jc w:val="center"/>
         <w:rPr>
           <w:b/>
           <w:bCs/>
           <w:sz w:val="28"/>
           <w:szCs w:val="28"/>
         </w:rPr>
-        <w:t>Механики игры</w:t>
-      </w:r>
+      </w:pPr>
+      <w:r>
+        <w:rPr>
+          <w:b/>
+          <w:bCs/>
+          <w:sz w:val="28"/>
+          <w:szCs w:val="28"/>
+        </w:rPr>
+        <w:t>День 1</w:t>
+      </w:r>
+    </w:p>
+    <w:p>
+      <w:pPr>
+        <w:jc w:val="center"/>
+        <w:rPr>
+          <w:sz w:val="28"/>
+          <w:szCs w:val="28"/>
+        </w:rPr>
+      </w:pPr>
+    </w:p>
+    <w:p>
+      <w:pPr>
+        <w:rPr>
+          <w:sz w:val="28"/>
+          <w:szCs w:val="28"/>
+        </w:rPr>
+      </w:pPr>
+      <w:r>
+        <w:rPr>
+          <w:sz w:val="28"/>
+          <w:szCs w:val="28"/>
+        </w:rPr>
+        <w:t>Игра</w:t>
+      </w:r>
+      <w:r>
+        <w:rPr>
+          <w:sz w:val="28"/>
+          <w:szCs w:val="28"/>
+        </w:rPr>
+        <w:t xml:space="preserve"> начинается с того, что мы бежим по лесу (раненые) ночью, отбиваемся от врагов, мы все бежим и бежим по лесу, потом в какой-то момент выбегает в деревню</w:t>
+      </w:r>
+      <w:r>
+        <w:rPr>
+          <w:sz w:val="28"/>
+          <w:szCs w:val="28"/>
+        </w:rPr>
+        <w:t xml:space="preserve">, он темная и жуткая в деревне он отбивается от </w:t>
+      </w:r>
+      <w:r>
+        <w:rPr>
+          <w:sz w:val="28"/>
+          <w:szCs w:val="28"/>
+        </w:rPr>
+        <w:t>полчище</w:t>
+      </w:r>
+      <w:r>
+        <w:rPr>
+          <w:sz w:val="28"/>
+          <w:szCs w:val="28"/>
+        </w:rPr>
+        <w:t xml:space="preserve"> зомби, потов в конце битвы от изнеможения падает, просыпается утром, жители его благодарят, он ходит по деревни, и расспрашивает жителей, что тут происходит, и где он, они ему не отвечают</w:t>
+      </w:r>
+      <w:r>
+        <w:rPr>
+          <w:sz w:val="28"/>
+          <w:szCs w:val="28"/>
+        </w:rPr>
+        <w:t xml:space="preserve">, </w:t>
+      </w:r>
+      <w:r>
+        <w:rPr>
+          <w:sz w:val="28"/>
+          <w:szCs w:val="28"/>
+        </w:rPr>
+        <w:t>и начинается ночь…</w:t>
+      </w:r>
+    </w:p>
+    <w:p>
+      <w:pPr>
+        <w:jc w:val="center"/>
+        <w:rPr>
+          <w:b/>
+          <w:bCs/>
+          <w:sz w:val="28"/>
+          <w:szCs w:val="28"/>
+        </w:rPr>
+      </w:pPr>
     </w:p>
     <w:sectPr>
       <w:pgSz w:w="11906" w:h="16838"/>

</xml_diff>

<commit_message>
Change History and add light
</commit_message>
<xml_diff>
--- a/Histori Game.docx
+++ b/Histori Game.docx
@@ -94,6 +94,7 @@
         </w:rPr>
         <w:t xml:space="preserve">: </w:t>
       </w:r>
+      <w:proofErr w:type="spellStart"/>
       <w:r>
         <w:rPr>
           <w:sz w:val="28"/>
@@ -102,6 +103,7 @@
         </w:rPr>
         <w:t>caretaker</w:t>
       </w:r>
+      <w:proofErr w:type="spellEnd"/>
       <w:r>
         <w:rPr>
           <w:sz w:val="28"/>
@@ -109,6 +111,7 @@
         </w:rPr>
         <w:t xml:space="preserve">, </w:t>
       </w:r>
+      <w:proofErr w:type="spellStart"/>
       <w:r>
         <w:rPr>
           <w:sz w:val="28"/>
@@ -117,6 +120,7 @@
         </w:rPr>
         <w:t>forest</w:t>
       </w:r>
+      <w:proofErr w:type="spellEnd"/>
       <w:r>
         <w:rPr>
           <w:sz w:val="28"/>
@@ -124,22 +128,62 @@
         </w:rPr>
         <w:t xml:space="preserve"> </w:t>
       </w:r>
+      <w:proofErr w:type="spellStart"/>
       <w:r>
         <w:rPr>
           <w:sz w:val="28"/>
           <w:szCs w:val="28"/>
           <w:lang w:val="pl-PL"/>
         </w:rPr>
-        <w:t>runner.</w:t>
-      </w:r>
-    </w:p>
-    <w:p>
-      <w:pPr>
-        <w:rPr>
-          <w:sz w:val="28"/>
-          <w:szCs w:val="28"/>
-        </w:rPr>
-      </w:pPr>
+        <w:t>runner</w:t>
+      </w:r>
+      <w:proofErr w:type="spellEnd"/>
+      <w:r>
+        <w:rPr>
+          <w:sz w:val="28"/>
+          <w:szCs w:val="28"/>
+        </w:rPr>
+        <w:t>.</w:t>
+      </w:r>
+    </w:p>
+    <w:p>
+      <w:pPr>
+        <w:rPr>
+          <w:sz w:val="28"/>
+          <w:szCs w:val="28"/>
+        </w:rPr>
+      </w:pPr>
+    </w:p>
+    <w:p>
+      <w:pPr>
+        <w:rPr>
+          <w:sz w:val="28"/>
+          <w:szCs w:val="28"/>
+        </w:rPr>
+      </w:pPr>
+    </w:p>
+    <w:p>
+      <w:pPr>
+        <w:rPr>
+          <w:sz w:val="28"/>
+          <w:szCs w:val="28"/>
+        </w:rPr>
+      </w:pPr>
+    </w:p>
+    <w:p>
+      <w:pPr>
+        <w:rPr>
+          <w:sz w:val="28"/>
+          <w:szCs w:val="28"/>
+        </w:rPr>
+      </w:pPr>
+      <w:r>
+        <w:rPr>
+          <w:sz w:val="28"/>
+          <w:szCs w:val="28"/>
+        </w:rPr>
+        <w:t>У главного героя шизофрения, ещё у него богатая фантазия посмотрим куда его это приведёт.</w:t>
+      </w:r>
     </w:p>
     <w:p>
       <w:pPr>
@@ -229,22 +273,24 @@
           <w:sz w:val="28"/>
           <w:szCs w:val="28"/>
         </w:rPr>
-        <w:t xml:space="preserve"> зомби, потов в конце битвы от изнеможения падает, просыпается утром, жители его благодарят, он ходит по деревни, и расспрашивает жителей, что тут происходит, и где он, они ему не отвечают</w:t>
-      </w:r>
-      <w:r>
-        <w:rPr>
-          <w:sz w:val="28"/>
-          <w:szCs w:val="28"/>
-        </w:rPr>
-        <w:t xml:space="preserve">, </w:t>
-      </w:r>
-      <w:r>
-        <w:rPr>
-          <w:sz w:val="28"/>
-          <w:szCs w:val="28"/>
-        </w:rPr>
-        <w:t>и начинается ночь…</w:t>
-      </w:r>
+        <w:t xml:space="preserve"> зомби, потов в конце битвы от изнеможения падает</w:t>
+      </w:r>
+      <w:r>
+        <w:rPr>
+          <w:sz w:val="28"/>
+          <w:szCs w:val="28"/>
+        </w:rPr>
+        <w:t>.</w:t>
+      </w:r>
+    </w:p>
+    <w:p>
+      <w:pPr>
+        <w:rPr>
+          <w:sz w:val="28"/>
+          <w:szCs w:val="28"/>
+          <w:lang w:val="pl-PL"/>
+        </w:rPr>
+      </w:pPr>
     </w:p>
     <w:p>
       <w:pPr>
@@ -252,6 +298,66 @@
         <w:rPr>
           <w:b/>
           <w:bCs/>
+          <w:sz w:val="28"/>
+          <w:szCs w:val="28"/>
+        </w:rPr>
+      </w:pPr>
+      <w:r>
+        <w:rPr>
+          <w:b/>
+          <w:bCs/>
+          <w:sz w:val="28"/>
+          <w:szCs w:val="28"/>
+        </w:rPr>
+        <w:t>День 2</w:t>
+      </w:r>
+    </w:p>
+    <w:p>
+      <w:pPr>
+        <w:rPr>
+          <w:sz w:val="28"/>
+          <w:szCs w:val="28"/>
+        </w:rPr>
+      </w:pPr>
+      <w:r>
+        <w:rPr>
+          <w:sz w:val="28"/>
+          <w:szCs w:val="28"/>
+        </w:rPr>
+        <w:t>П</w:t>
+      </w:r>
+      <w:r>
+        <w:rPr>
+          <w:sz w:val="28"/>
+          <w:szCs w:val="28"/>
+        </w:rPr>
+        <w:t>росыпается утром, жители его благодарят, он ходит по деревни, и расспрашивает жителе где кузнец, что тут происходит, и где он, они ему не отвечают</w:t>
+      </w:r>
+      <w:r>
+        <w:rPr>
+          <w:sz w:val="28"/>
+          <w:szCs w:val="28"/>
+        </w:rPr>
+        <w:t xml:space="preserve">, </w:t>
+      </w:r>
+      <w:r>
+        <w:rPr>
+          <w:sz w:val="28"/>
+          <w:szCs w:val="28"/>
+        </w:rPr>
+        <w:t xml:space="preserve"> наш главный герой идет искать кузнеца, находит его на рыбалке,  </w:t>
+      </w:r>
+      <w:r>
+        <w:rPr>
+          <w:sz w:val="28"/>
+          <w:szCs w:val="28"/>
+        </w:rPr>
+        <w:t>…</w:t>
+      </w:r>
+    </w:p>
+    <w:p>
+      <w:pPr>
+        <w:rPr>
           <w:sz w:val="28"/>
           <w:szCs w:val="28"/>
         </w:rPr>

</xml_diff>

<commit_message>
Draw assets stone, heart, small grass, write history for Day 2
</commit_message>
<xml_diff>
--- a/Histori Game.docx
+++ b/Histori Game.docx
@@ -94,7 +94,6 @@
         </w:rPr>
         <w:t xml:space="preserve">: </w:t>
       </w:r>
-      <w:proofErr w:type="spellStart"/>
       <w:r>
         <w:rPr>
           <w:sz w:val="28"/>
@@ -103,7 +102,6 @@
         </w:rPr>
         <w:t>caretaker</w:t>
       </w:r>
-      <w:proofErr w:type="spellEnd"/>
       <w:r>
         <w:rPr>
           <w:sz w:val="28"/>
@@ -111,7 +109,6 @@
         </w:rPr>
         <w:t xml:space="preserve">, </w:t>
       </w:r>
-      <w:proofErr w:type="spellStart"/>
       <w:r>
         <w:rPr>
           <w:sz w:val="28"/>
@@ -120,7 +117,6 @@
         </w:rPr>
         <w:t>forest</w:t>
       </w:r>
-      <w:proofErr w:type="spellEnd"/>
       <w:r>
         <w:rPr>
           <w:sz w:val="28"/>
@@ -128,7 +124,6 @@
         </w:rPr>
         <w:t xml:space="preserve"> </w:t>
       </w:r>
-      <w:proofErr w:type="spellStart"/>
       <w:r>
         <w:rPr>
           <w:sz w:val="28"/>
@@ -137,7 +132,6 @@
         </w:rPr>
         <w:t>runner</w:t>
       </w:r>
-      <w:proofErr w:type="spellEnd"/>
       <w:r>
         <w:rPr>
           <w:sz w:val="28"/>
@@ -288,7 +282,6 @@
         <w:rPr>
           <w:sz w:val="28"/>
           <w:szCs w:val="28"/>
-          <w:lang w:val="pl-PL"/>
         </w:rPr>
       </w:pPr>
     </w:p>
@@ -324,35 +317,70 @@
           <w:sz w:val="28"/>
           <w:szCs w:val="28"/>
         </w:rPr>
-        <w:t>П</w:t>
-      </w:r>
-      <w:r>
-        <w:rPr>
-          <w:sz w:val="28"/>
-          <w:szCs w:val="28"/>
-        </w:rPr>
-        <w:t>росыпается утром, жители его благодарят, он ходит по деревни, и расспрашивает жителе где кузнец, что тут происходит, и где он, они ему не отвечают</w:t>
-      </w:r>
-      <w:r>
-        <w:rPr>
-          <w:sz w:val="28"/>
-          <w:szCs w:val="28"/>
-        </w:rPr>
-        <w:t xml:space="preserve">, </w:t>
-      </w:r>
-      <w:r>
-        <w:rPr>
-          <w:sz w:val="28"/>
-          <w:szCs w:val="28"/>
-        </w:rPr>
-        <w:t xml:space="preserve"> наш главный герой идет искать кузнеца, находит его на рыбалке,  </w:t>
-      </w:r>
-      <w:r>
-        <w:rPr>
-          <w:sz w:val="28"/>
-          <w:szCs w:val="28"/>
-        </w:rPr>
-        <w:t>…</w:t>
+        <w:t>Просыпается утром, жители его благодарят, он ходит по деревни, и расспрашивает жителе где кузнец, что тут происходит, и где он, они ему не отвечают</w:t>
+      </w:r>
+      <w:r>
+        <w:rPr>
+          <w:sz w:val="28"/>
+          <w:szCs w:val="28"/>
+        </w:rPr>
+        <w:t>,</w:t>
+      </w:r>
+      <w:r>
+        <w:rPr>
+          <w:sz w:val="28"/>
+          <w:szCs w:val="28"/>
+        </w:rPr>
+        <w:t xml:space="preserve"> главный герой находит записку от кузнеца, что он пошел на рыбалку,</w:t>
+      </w:r>
+      <w:r>
+        <w:rPr>
+          <w:sz w:val="28"/>
+          <w:szCs w:val="28"/>
+        </w:rPr>
+        <w:t xml:space="preserve"> </w:t>
+      </w:r>
+      <w:r>
+        <w:rPr>
+          <w:sz w:val="28"/>
+          <w:szCs w:val="28"/>
+        </w:rPr>
+        <w:t xml:space="preserve"> наш главный герой идет искать кузнеца,</w:t>
+      </w:r>
+      <w:r>
+        <w:rPr>
+          <w:sz w:val="28"/>
+          <w:szCs w:val="28"/>
+        </w:rPr>
+        <w:t xml:space="preserve"> по пути он встречает загадки которые решает, и так больше узнает о мире игры, главный герой </w:t>
+      </w:r>
+      <w:r>
+        <w:rPr>
+          <w:sz w:val="28"/>
+          <w:szCs w:val="28"/>
+        </w:rPr>
+        <w:t xml:space="preserve"> находит</w:t>
+      </w:r>
+      <w:r>
+        <w:rPr>
+          <w:sz w:val="28"/>
+          <w:szCs w:val="28"/>
+        </w:rPr>
+        <w:t xml:space="preserve"> кузнеца на </w:t>
+      </w:r>
+      <w:r>
+        <w:rPr>
+          <w:sz w:val="28"/>
+          <w:szCs w:val="28"/>
+        </w:rPr>
+        <w:t xml:space="preserve">рыбалке, </w:t>
+      </w:r>
+      <w:r>
+        <w:rPr>
+          <w:sz w:val="28"/>
+          <w:szCs w:val="28"/>
+        </w:rPr>
+        <w:t>кузнец рассказывает что хочет сбежать из этой деревни, потому что там происходить что-то странное…</w:t>
       </w:r>
     </w:p>
     <w:p>
@@ -768,17 +796,17 @@
     <w:lsdException w:name="Unresolved Mention" w:semiHidden="1" w:unhideWhenUsed="1"/>
     <w:lsdException w:name="Smart Link" w:semiHidden="1" w:unhideWhenUsed="1"/>
   </w:latentStyles>
-  <w:style w:type="paragraph" w:default="1" w:styleId="Normalny">
+  <w:style w:type="paragraph" w:default="1" w:styleId="Normal">
     <w:name w:val="Normal"/>
     <w:qFormat/>
   </w:style>
-  <w:style w:type="character" w:default="1" w:styleId="Domylnaczcionkaakapitu">
+  <w:style w:type="character" w:default="1" w:styleId="DefaultParagraphFont">
     <w:name w:val="Default Paragraph Font"/>
     <w:uiPriority w:val="1"/>
     <w:semiHidden/>
     <w:unhideWhenUsed/>
   </w:style>
-  <w:style w:type="table" w:default="1" w:styleId="Standardowy">
+  <w:style w:type="table" w:default="1" w:styleId="TableNormal">
     <w:name w:val="Normal Table"/>
     <w:uiPriority w:val="99"/>
     <w:semiHidden/>
@@ -793,7 +821,7 @@
       </w:tblCellMar>
     </w:tblPr>
   </w:style>
-  <w:style w:type="numbering" w:default="1" w:styleId="Bezlisty">
+  <w:style w:type="numbering" w:default="1" w:styleId="NoList">
     <w:name w:val="No List"/>
     <w:uiPriority w:val="99"/>
     <w:semiHidden/>

</xml_diff>

<commit_message>
Cinematic camera, end prototype Day 1
</commit_message>
<xml_diff>
--- a/Histori Game.docx
+++ b/Histori Game.docx
@@ -49,21 +49,35 @@
           <w:sz w:val="28"/>
           <w:szCs w:val="28"/>
         </w:rPr>
-        <w:t>, разные виды противников, наш главный герой защитник деревни, днем жители деревни рассказывают историю мира игры, ты можешь закупать у них оружия, и они будут рассказывать про мир в котором они живут, днем все жители выходят,  а ночью жители пряч</w:t>
-      </w:r>
-      <w:r>
-        <w:rPr>
-          <w:sz w:val="28"/>
-          <w:szCs w:val="28"/>
-        </w:rPr>
-        <w:t>ю</w:t>
-      </w:r>
-      <w:r>
-        <w:rPr>
-          <w:sz w:val="28"/>
-          <w:szCs w:val="28"/>
-        </w:rPr>
-        <w:t>тся по домам, и ты защитник деревне</w:t>
+        <w:t xml:space="preserve">, разные виды противников, наш главный герой защитник деревни, днем жители деревни рассказывают историю мира игры, ты можешь закупать у них оружия, и они будут рассказывать про мир в котором они живут, днем все жители выходят, а ночью жители </w:t>
+      </w:r>
+      <w:r>
+        <w:rPr>
+          <w:sz w:val="28"/>
+          <w:szCs w:val="28"/>
+        </w:rPr>
+        <w:t>пряч</w:t>
+      </w:r>
+      <w:r>
+        <w:rPr>
+          <w:sz w:val="28"/>
+          <w:szCs w:val="28"/>
+        </w:rPr>
+        <w:t>у</w:t>
+      </w:r>
+      <w:r>
+        <w:rPr>
+          <w:sz w:val="28"/>
+          <w:szCs w:val="28"/>
+        </w:rPr>
+        <w:t>тся</w:t>
+      </w:r>
+      <w:r>
+        <w:rPr>
+          <w:sz w:val="28"/>
+          <w:szCs w:val="28"/>
+        </w:rPr>
+        <w:t xml:space="preserve"> по домам, и ты защитник деревне</w:t>
       </w:r>
       <w:r>
         <w:rPr>
@@ -139,22 +153,6 @@
         </w:rPr>
         <w:t>.</w:t>
       </w:r>
-    </w:p>
-    <w:p>
-      <w:pPr>
-        <w:rPr>
-          <w:sz w:val="28"/>
-          <w:szCs w:val="28"/>
-        </w:rPr>
-      </w:pPr>
-    </w:p>
-    <w:p>
-      <w:pPr>
-        <w:rPr>
-          <w:sz w:val="28"/>
-          <w:szCs w:val="28"/>
-        </w:rPr>
-      </w:pPr>
     </w:p>
     <w:p>
       <w:pPr>
@@ -246,7 +244,35 @@
           <w:sz w:val="28"/>
           <w:szCs w:val="28"/>
         </w:rPr>
-        <w:t xml:space="preserve"> начинается с того, что мы бежим по лесу (раненые) ночью, отбиваемся от врагов, мы все бежим и бежим по лесу, потом в какой-то момент выбегает в деревню</w:t>
+        <w:t xml:space="preserve"> начинается с того, что мы бежим по лесу (раненые) ночью, отбиваемся от врагов, мы все бежим и бежим по лесу, потом в какой-то момент</w:t>
+      </w:r>
+      <w:r>
+        <w:rPr>
+          <w:sz w:val="28"/>
+          <w:szCs w:val="28"/>
+        </w:rPr>
+        <w:t xml:space="preserve"> </w:t>
+      </w:r>
+      <w:r>
+        <w:rPr>
+          <w:sz w:val="28"/>
+          <w:szCs w:val="28"/>
+        </w:rPr>
+        <w:t>видим призрака и бежим за ним, главный герой говорит мне нужны ответа, призрак говорит что тебе стоит поговорить с кузнецом, он в деревне напротив,</w:t>
+      </w:r>
+      <w:r>
+        <w:rPr>
+          <w:sz w:val="28"/>
+          <w:szCs w:val="28"/>
+        </w:rPr>
+        <w:t xml:space="preserve"> </w:t>
+      </w:r>
+      <w:r>
+        <w:rPr>
+          <w:sz w:val="28"/>
+          <w:szCs w:val="28"/>
+        </w:rPr>
+        <w:t>главный герой вбегает в деревню</w:t>
       </w:r>
       <w:r>
         <w:rPr>
@@ -317,21 +343,21 @@
           <w:sz w:val="28"/>
           <w:szCs w:val="28"/>
         </w:rPr>
-        <w:t>Просыпается утром, жители его благодарят, он ходит по деревни, и расспрашивает жителе где кузнец, что тут происходит, и где он, они ему не отвечают</w:t>
-      </w:r>
-      <w:r>
-        <w:rPr>
-          <w:sz w:val="28"/>
-          <w:szCs w:val="28"/>
-        </w:rPr>
-        <w:t>,</w:t>
-      </w:r>
-      <w:r>
-        <w:rPr>
-          <w:sz w:val="28"/>
-          <w:szCs w:val="28"/>
-        </w:rPr>
-        <w:t xml:space="preserve"> главный герой находит записку от кузнеца, что он пошел на рыбалку,</w:t>
+        <w:t>Просыпается утром, жители его благодарят,</w:t>
+      </w:r>
+      <w:r>
+        <w:rPr>
+          <w:sz w:val="28"/>
+          <w:szCs w:val="28"/>
+        </w:rPr>
+        <w:t xml:space="preserve"> в деревне идет снег,</w:t>
+      </w:r>
+      <w:r>
+        <w:rPr>
+          <w:sz w:val="28"/>
+          <w:szCs w:val="28"/>
+        </w:rPr>
+        <w:t xml:space="preserve"> он ходит по деревни, и расспрашивает жителе где кузнец,</w:t>
       </w:r>
       <w:r>
         <w:rPr>
@@ -345,6 +371,20 @@
           <w:sz w:val="28"/>
           <w:szCs w:val="28"/>
         </w:rPr>
+        <w:t>главный герой находит записку от кузнеца, что он пошел на рыбалку,</w:t>
+      </w:r>
+      <w:r>
+        <w:rPr>
+          <w:sz w:val="28"/>
+          <w:szCs w:val="28"/>
+        </w:rPr>
+        <w:t xml:space="preserve"> </w:t>
+      </w:r>
+      <w:r>
+        <w:rPr>
+          <w:sz w:val="28"/>
+          <w:szCs w:val="28"/>
+        </w:rPr>
         <w:t xml:space="preserve"> наш главный герой идет искать кузнеца,</w:t>
       </w:r>
       <w:r>
@@ -380,16 +420,36 @@
           <w:sz w:val="28"/>
           <w:szCs w:val="28"/>
         </w:rPr>
-        <w:t>кузнец рассказывает что хочет сбежать из этой деревни, потому что там происходить что-то странное…</w:t>
-      </w:r>
-    </w:p>
-    <w:p>
-      <w:pPr>
-        <w:rPr>
-          <w:sz w:val="28"/>
-          <w:szCs w:val="28"/>
-        </w:rPr>
-      </w:pPr>
+        <w:t>кузнец рассказывает что хочет сбежать из этой деревни, потому что там происходить что-то странное</w:t>
+      </w:r>
+      <w:r>
+        <w:rPr>
+          <w:sz w:val="28"/>
+          <w:szCs w:val="28"/>
+        </w:rPr>
+        <w:t>, Голос за кадром</w:t>
+      </w:r>
+      <w:r>
+        <w:rPr>
+          <w:sz w:val="28"/>
+          <w:szCs w:val="28"/>
+        </w:rPr>
+        <w:t>: „</w:t>
+      </w:r>
+      <w:r>
+        <w:rPr>
+          <w:sz w:val="28"/>
+          <w:szCs w:val="28"/>
+        </w:rPr>
+        <w:t>Возможно это начало интересной дружбы, кто знает…</w:t>
+      </w:r>
+      <w:r>
+        <w:rPr>
+          <w:sz w:val="28"/>
+          <w:szCs w:val="28"/>
+        </w:rPr>
+        <w:t>”</w:t>
+      </w:r>
     </w:p>
     <w:sectPr>
       <w:pgSz w:w="11906" w:h="16838"/>
@@ -1089,4 +1149,16 @@
     </a:ext>
   </a:extLst>
 </a:theme>
+</file>
+
+<file path=customXml/item1.xml><?xml version="1.0" encoding="utf-8"?>
+<b:Sources xmlns:b="http://schemas.openxmlformats.org/officeDocument/2006/bibliography" xmlns="http://schemas.openxmlformats.org/officeDocument/2006/bibliography" SelectedStyle="\APASixthEditionOfficeOnline.xsl" StyleName="APA" Version="6"/>
+</file>
+
+<file path=customXml/itemProps1.xml><?xml version="1.0" encoding="utf-8"?>
+<ds:datastoreItem xmlns:ds="http://schemas.openxmlformats.org/officeDocument/2006/customXml" ds:itemID="{FF55C36B-DC65-4E91-B21D-DB6A30500164}">
+  <ds:schemaRefs>
+    <ds:schemaRef ds:uri="http://schemas.openxmlformats.org/officeDocument/2006/bibliography"/>
+  </ds:schemaRefs>
+</ds:datastoreItem>
 </file>
</xml_diff>